<commit_message>
cambio en manual de usuario y listo para trabajr en admin de actividades
</commit_message>
<xml_diff>
--- a/seguimientometas/static/documentos/manual-de-usuario-enlace.docx
+++ b/seguimientometas/static/documentos/manual-de-usuario-enlace.docx
@@ -61,8 +61,6 @@
           <w:szCs w:val="24"/>
         </w:rPr>
       </w:pPr>
-      <w:bookmarkStart w:id="0" w:name="_GoBack"/>
-      <w:bookmarkEnd w:id="0"/>
       <w:r>
         <w:rPr>
           <w:rFonts w:ascii="Arial" w:hAnsi="Arial" w:cs="Arial"/>
@@ -110,8 +108,8 @@
     </w:p>
     <w:p>
       <w:pPr>
-        <w:rPr>
-          <w:rFonts w:ascii="Arial" w:hAnsi="Arial" w:cs="Arial"/>
+        <w:jc w:val="both"/>
+        <w:rPr>
           <w:b/>
           <w:bCs/>
           <w:sz w:val="24"/>
@@ -121,133 +119,21 @@
       <w:r>
         <w:rPr>
           <w:noProof/>
-        </w:rPr>
-        <w:pict w14:anchorId="3A3B6E8A">
-          <v:shapetype id="_x0000_t75" coordsize="21600,21600" o:spt="75" o:preferrelative="t" path="m@4@5l@4@11@9@11@9@5xe" filled="f" stroked="f">
-            <v:stroke joinstyle="miter"/>
-            <v:formulas>
-              <v:f eqn="if lineDrawn pixelLineWidth 0"/>
-              <v:f eqn="sum @0 1 0"/>
-              <v:f eqn="sum 0 0 @1"/>
-              <v:f eqn="prod @2 1 2"/>
-              <v:f eqn="prod @3 21600 pixelWidth"/>
-              <v:f eqn="prod @3 21600 pixelHeight"/>
-              <v:f eqn="sum @0 0 1"/>
-              <v:f eqn="prod @6 1 2"/>
-              <v:f eqn="prod @7 21600 pixelWidth"/>
-              <v:f eqn="sum @8 21600 0"/>
-              <v:f eqn="prod @7 21600 pixelHeight"/>
-              <v:f eqn="sum @10 21600 0"/>
-            </v:formulas>
-            <v:path o:extrusionok="f" gradientshapeok="t" o:connecttype="rect"/>
-            <o:lock v:ext="edit" aspectratio="t"/>
-          </v:shapetype>
-          <v:shape id="_x0000_s1026" type="#_x0000_t75" style="position:absolute;margin-left:218.25pt;margin-top:415.25pt;width:252pt;height:108.75pt;z-index:251661824;mso-position-horizontal-relative:text;mso-position-vertical-relative:text;mso-width-relative:page;mso-height-relative:page">
-            <v:imagedata r:id="rId6" o:title="LOGOTIPO_Ahome-01junio"/>
-            <w10:wrap type="square"/>
-          </v:shape>
-        </w:pict>
-      </w:r>
-      <w:r>
-        <w:rPr>
-          <w:b/>
-          <w:bCs/>
-          <w:sz w:val="24"/>
-          <w:szCs w:val="24"/>
-        </w:rPr>
-        <w:br w:type="page"/>
-      </w:r>
-      <w:r>
-        <w:rPr>
-          <w:rFonts w:ascii="Arial" w:hAnsi="Arial" w:cs="Arial"/>
-          <w:b/>
-          <w:bCs/>
-          <w:sz w:val="24"/>
-          <w:szCs w:val="24"/>
-        </w:rPr>
-        <w:lastRenderedPageBreak/>
-        <w:t>Como ingresar al sistema</w:t>
-      </w:r>
-      <w:r>
-        <w:rPr>
-          <w:rFonts w:ascii="Arial" w:hAnsi="Arial" w:cs="Arial"/>
-          <w:b/>
-          <w:bCs/>
-          <w:sz w:val="24"/>
-          <w:szCs w:val="24"/>
-        </w:rPr>
-        <w:t xml:space="preserve">: </w:t>
-      </w:r>
-    </w:p>
-    <w:p>
-      <w:pPr>
-        <w:rPr>
-          <w:rFonts w:ascii="Arial" w:hAnsi="Arial" w:cs="Arial"/>
-          <w:b/>
-          <w:bCs/>
-          <w:sz w:val="24"/>
-          <w:szCs w:val="24"/>
-        </w:rPr>
-      </w:pPr>
-      <w:r>
-        <w:rPr>
-          <w:rFonts w:ascii="Arial" w:hAnsi="Arial" w:cs="Arial"/>
-          <w:bCs/>
-          <w:sz w:val="24"/>
-          <w:szCs w:val="24"/>
-        </w:rPr>
-        <w:t xml:space="preserve">Ingresar al sitio </w:t>
-      </w:r>
-      <w:hyperlink r:id="rId7" w:history="1">
-        <w:r>
-          <w:rPr>
-            <w:rStyle w:val="Hipervnculo"/>
-            <w:rFonts w:ascii="Arial" w:hAnsi="Arial" w:cs="Arial"/>
-            <w:sz w:val="24"/>
-            <w:szCs w:val="24"/>
-          </w:rPr>
-          <w:t>http://sistemadeevaluacionpp.ahome.gob.mx</w:t>
-        </w:r>
-      </w:hyperlink>
-      <w:r>
-        <w:rPr>
-          <w:rFonts w:ascii="Arial" w:hAnsi="Arial" w:cs="Arial"/>
-          <w:sz w:val="24"/>
-          <w:szCs w:val="24"/>
-        </w:rPr>
-        <w:t xml:space="preserve"> y tener a la mano usuario y contraseña, ingresarlos en los campos correspondientes</w:t>
-      </w:r>
-      <w:r>
-        <w:rPr>
-          <w:rFonts w:ascii="Arial" w:hAnsi="Arial" w:cs="Arial"/>
-          <w:b/>
-          <w:bCs/>
-          <w:sz w:val="24"/>
-          <w:szCs w:val="24"/>
-        </w:rPr>
-        <w:t>.</w:t>
-      </w:r>
-    </w:p>
-    <w:p>
-      <w:pPr>
-        <w:rPr>
-          <w:rFonts w:ascii="Arial" w:hAnsi="Arial" w:cs="Arial"/>
-          <w:b/>
-          <w:bCs/>
-          <w:sz w:val="24"/>
-          <w:szCs w:val="24"/>
-        </w:rPr>
-      </w:pPr>
-      <w:r>
-        <w:rPr>
-          <w:noProof/>
           <w:lang w:val="es-MX" w:eastAsia="es-MX"/>
         </w:rPr>
         <w:drawing>
-          <wp:inline distT="0" distB="0" distL="0" distR="0" wp14:anchorId="0F0214EA" wp14:editId="6447D3CA">
-            <wp:extent cx="5731510" cy="2760345"/>
-            <wp:effectExtent l="0" t="0" r="2540" b="1905"/>
-            <wp:docPr id="4" name="Imagen 4"/>
+          <wp:anchor distT="0" distB="0" distL="114300" distR="114300" simplePos="0" relativeHeight="251663872" behindDoc="0" locked="0" layoutInCell="1" allowOverlap="1" wp14:anchorId="74A0F142" wp14:editId="0AF01B22">
+            <wp:simplePos x="0" y="0"/>
+            <wp:positionH relativeFrom="column">
+              <wp:posOffset>2771775</wp:posOffset>
+            </wp:positionH>
+            <wp:positionV relativeFrom="paragraph">
+              <wp:posOffset>5273675</wp:posOffset>
+            </wp:positionV>
+            <wp:extent cx="3200400" cy="1381125"/>
+            <wp:effectExtent l="0" t="0" r="0" b="9525"/>
+            <wp:wrapSquare wrapText="bothSides"/>
+            <wp:docPr id="4" name="Imagen 4" descr="LOGOTIPO_Ahome-01junio"/>
             <wp:cNvGraphicFramePr>
               <a:graphicFrameLocks xmlns:a="http://schemas.openxmlformats.org/drawingml/2006/main" noChangeAspect="1"/>
             </wp:cNvGraphicFramePr>
@@ -255,33 +141,48 @@
               <a:graphicData uri="http://schemas.openxmlformats.org/drawingml/2006/picture">
                 <pic:pic xmlns:pic="http://schemas.openxmlformats.org/drawingml/2006/picture">
                   <pic:nvPicPr>
-                    <pic:cNvPr id="1" name=""/>
-                    <pic:cNvPicPr/>
+                    <pic:cNvPr id="0" name="Picture 2" descr="LOGOTIPO_Ahome-01junio"/>
+                    <pic:cNvPicPr>
+                      <a:picLocks noChangeAspect="1" noChangeArrowheads="1"/>
+                    </pic:cNvPicPr>
                   </pic:nvPicPr>
                   <pic:blipFill>
-                    <a:blip r:embed="rId8"/>
+                    <a:blip r:embed="rId6" cstate="print">
+                      <a:extLst>
+                        <a:ext uri="{28A0092B-C50C-407E-A947-70E740481C1C}">
+                          <a14:useLocalDpi xmlns:a14="http://schemas.microsoft.com/office/drawing/2010/main" val="0"/>
+                        </a:ext>
+                      </a:extLst>
+                    </a:blip>
+                    <a:srcRect/>
                     <a:stretch>
                       <a:fillRect/>
                     </a:stretch>
                   </pic:blipFill>
-                  <pic:spPr>
+                  <pic:spPr bwMode="auto">
                     <a:xfrm>
                       <a:off x="0" y="0"/>
-                      <a:ext cx="5731510" cy="2760345"/>
+                      <a:ext cx="3200400" cy="1381125"/>
                     </a:xfrm>
                     <a:prstGeom prst="rect">
                       <a:avLst/>
                     </a:prstGeom>
+                    <a:noFill/>
                   </pic:spPr>
                 </pic:pic>
               </a:graphicData>
             </a:graphic>
-          </wp:inline>
+            <wp14:sizeRelH relativeFrom="page">
+              <wp14:pctWidth>0</wp14:pctWidth>
+            </wp14:sizeRelH>
+            <wp14:sizeRelV relativeFrom="page">
+              <wp14:pctHeight>0</wp14:pctHeight>
+            </wp14:sizeRelV>
+          </wp:anchor>
         </w:drawing>
       </w:r>
       <w:r>
         <w:rPr>
-          <w:rFonts w:ascii="Arial" w:hAnsi="Arial" w:cs="Arial"/>
           <w:b/>
           <w:bCs/>
           <w:sz w:val="24"/>
@@ -289,55 +190,30 @@
         </w:rPr>
         <w:br w:type="page"/>
       </w:r>
-    </w:p>
-    <w:p>
-      <w:r>
-        <w:rPr>
-          <w:b/>
-          <w:bCs/>
-          <w:sz w:val="24"/>
-          <w:szCs w:val="24"/>
-        </w:rPr>
-        <w:lastRenderedPageBreak/>
-        <w:t xml:space="preserve">MENU DE OPCIONES LATERAL: </w:t>
-      </w:r>
-    </w:p>
-    <w:p>
-      <w:pPr>
-        <w:rPr>
-          <w:b/>
-          <w:bCs/>
-          <w:sz w:val="24"/>
-          <w:szCs w:val="24"/>
-        </w:rPr>
-      </w:pPr>
-      <w:r>
-        <w:t xml:space="preserve">En el </w:t>
-      </w:r>
-      <w:proofErr w:type="spellStart"/>
-      <w:r>
-        <w:t>suso</w:t>
-      </w:r>
-      <w:proofErr w:type="spellEnd"/>
-      <w:r>
-        <w:t xml:space="preserve"> de esta aplicación en todo momento contaremos con un menú de opciones lateral donde podremos acceder a las diferentes secciones de la aplicación tan solo dando clic en la opción deseada</w:t>
-      </w:r>
+      <w:bookmarkStart w:id="0" w:name="_GoBack"/>
+      <w:bookmarkEnd w:id="0"/>
+    </w:p>
+    <w:p>
+      <w:pPr>
+        <w:jc w:val="both"/>
+      </w:pPr>
       <w:r>
         <w:rPr>
           <w:noProof/>
           <w:lang w:val="es-MX" w:eastAsia="es-MX"/>
         </w:rPr>
+        <w:lastRenderedPageBreak/>
         <w:drawing>
-          <wp:anchor distT="0" distB="0" distL="114300" distR="114300" simplePos="0" relativeHeight="251656704" behindDoc="0" locked="0" layoutInCell="1" allowOverlap="1" wp14:anchorId="307DFFD5" wp14:editId="72F04F05">
+          <wp:anchor distT="0" distB="0" distL="114300" distR="114300" simplePos="0" relativeHeight="251656704" behindDoc="0" locked="0" layoutInCell="1" allowOverlap="1" wp14:anchorId="307DFFD5" wp14:editId="2704DAFC">
             <wp:simplePos x="0" y="0"/>
-            <wp:positionH relativeFrom="column">
+            <wp:positionH relativeFrom="margin">
               <wp:align>right</wp:align>
             </wp:positionH>
             <wp:positionV relativeFrom="paragraph">
-              <wp:posOffset>0</wp:posOffset>
+              <wp:posOffset>585</wp:posOffset>
             </wp:positionV>
             <wp:extent cx="2143125" cy="2428875"/>
-            <wp:effectExtent l="0" t="0" r="0" b="0"/>
+            <wp:effectExtent l="0" t="0" r="9525" b="9525"/>
             <wp:wrapSquare wrapText="bothSides"/>
             <wp:docPr id="1084234388" name="Imagen 1084234388"/>
             <wp:cNvGraphicFramePr>
@@ -351,7 +227,7 @@
                     <pic:cNvPicPr/>
                   </pic:nvPicPr>
                   <pic:blipFill>
-                    <a:blip r:embed="rId9">
+                    <a:blip r:embed="rId7">
                       <a:extLst>
                         <a:ext uri="{28A0092B-C50C-407E-A947-70E740481C1C}">
                           <a14:useLocalDpi xmlns:a14="http://schemas.microsoft.com/office/drawing/2010/main" val="0"/>
@@ -383,35 +259,82 @@
           </wp:anchor>
         </w:drawing>
       </w:r>
-    </w:p>
-    <w:p>
-      <w:pPr>
+      <w:r>
         <w:rPr>
           <w:b/>
           <w:bCs/>
           <w:sz w:val="24"/>
           <w:szCs w:val="24"/>
         </w:rPr>
-      </w:pPr>
-      <w:r>
+        <w:t>MENU DE OPCIONES LATERAL:</w:t>
+      </w:r>
+    </w:p>
+    <w:p>
+      <w:pPr>
+        <w:jc w:val="both"/>
+      </w:pPr>
+      <w:r>
+        <w:t>En el suso de esta aplicación en todo momento contaremos con un menú de opciones lateral donde podremos acceder a las diferentes secciones de la aplicación tan solo dando clic en la opción deseada</w:t>
+      </w:r>
+    </w:p>
+    <w:p>
+      <w:pPr>
+        <w:jc w:val="both"/>
+      </w:pPr>
+    </w:p>
+    <w:p>
+      <w:pPr>
+        <w:jc w:val="both"/>
+      </w:pPr>
+    </w:p>
+    <w:p>
+      <w:pPr>
+        <w:jc w:val="both"/>
         <w:rPr>
           <w:b/>
           <w:bCs/>
           <w:sz w:val="24"/>
           <w:szCs w:val="24"/>
         </w:rPr>
+      </w:pPr>
+    </w:p>
+    <w:p>
+      <w:pPr>
+        <w:jc w:val="both"/>
+        <w:rPr>
+          <w:b/>
+          <w:bCs/>
+          <w:sz w:val="24"/>
+          <w:szCs w:val="24"/>
+        </w:rPr>
+      </w:pPr>
+    </w:p>
+    <w:p>
+      <w:pPr>
+        <w:jc w:val="both"/>
+        <w:rPr>
+          <w:b/>
+          <w:bCs/>
+          <w:sz w:val="24"/>
+          <w:szCs w:val="24"/>
+        </w:rPr>
+      </w:pPr>
+      <w:r>
+        <w:rPr>
+          <w:b/>
+          <w:bCs/>
+          <w:sz w:val="24"/>
+          <w:szCs w:val="24"/>
+        </w:rPr>
         <w:t>OBJETIVOS:</w:t>
       </w:r>
     </w:p>
     <w:p>
-      <w:r>
-        <w:t xml:space="preserve">En la sección de objetivos tendremos una pantalla como la siguiente donde podremos observar los objetivos pertenecientes a nuestra dirección, y cada uno de los objetivos cuenta con el tipo de objetivo que es y </w:t>
-      </w:r>
-      <w:r>
-        <w:t xml:space="preserve">sus programas operativos </w:t>
-      </w:r>
-      <w:r>
-        <w:t>al cual podemos acceder tan solo dando clic sobre este.</w:t>
+      <w:pPr>
+        <w:jc w:val="both"/>
+      </w:pPr>
+      <w:r>
+        <w:t>En la sección de objetivos tendremos una pantalla como la siguiente donde podremos observar los objetivos pertenecientes a nuestra dirección, y cada uno de los objetivos cuenta con el tipo de objetivo que es y su programa estratégico, al cual podemos acceder tan solo dando clic sobre este.</w:t>
       </w:r>
     </w:p>
     <w:p>
@@ -439,7 +362,7 @@
                     <pic:cNvPicPr/>
                   </pic:nvPicPr>
                   <pic:blipFill>
-                    <a:blip r:embed="rId10" cstate="print">
+                    <a:blip r:embed="rId8" cstate="print">
                       <a:extLst>
                         <a:ext uri="{28A0092B-C50C-407E-A947-70E740481C1C}">
                           <a14:useLocalDpi xmlns:a14="http://schemas.microsoft.com/office/drawing/2010/main" val="0"/>
@@ -470,6 +393,7 @@
     <w:p>
       <w:pPr>
         <w:ind w:firstLine="708"/>
+        <w:jc w:val="both"/>
         <w:rPr>
           <w:u w:val="single"/>
         </w:rPr>
@@ -478,63 +402,13 @@
         <w:rPr>
           <w:u w:val="single"/>
         </w:rPr>
-        <w:t xml:space="preserve">Programa </w:t>
-      </w:r>
-      <w:r>
-        <w:rPr>
-          <w:u w:val="single"/>
-        </w:rPr>
-        <w:t>operativo</w:t>
-      </w:r>
-      <w:r>
-        <w:rPr>
-          <w:u w:val="single"/>
-        </w:rPr>
-        <w:t>:</w:t>
+        <w:t>Programa estratégico:</w:t>
       </w:r>
     </w:p>
     <w:p>
       <w:pPr>
         <w:ind w:left="708"/>
-      </w:pPr>
-      <w:r>
-        <w:t>En esta opción perteneciente a cada objetivo se desglosará</w:t>
-      </w:r>
-      <w:r>
-        <w:t>n</w:t>
-      </w:r>
-      <w:r>
-        <w:t xml:space="preserve"> </w:t>
-      </w:r>
-      <w:r>
-        <w:t>los</w:t>
-      </w:r>
-      <w:r>
-        <w:t xml:space="preserve"> programa</w:t>
-      </w:r>
-      <w:r>
-        <w:t>s</w:t>
-      </w:r>
-      <w:r>
-        <w:t xml:space="preserve"> </w:t>
-      </w:r>
-      <w:r>
-        <w:t>operativos</w:t>
-      </w:r>
-      <w:r>
-        <w:t xml:space="preserve"> </w:t>
-      </w:r>
-      <w:r>
-        <w:t>con los cuales se alcanza el</w:t>
-      </w:r>
-      <w:r>
-        <w:t xml:space="preserve"> objetivo. </w:t>
-      </w:r>
-    </w:p>
-    <w:p>
-      <w:pPr>
-        <w:ind w:firstLine="708"/>
-        <w:jc w:val="center"/>
+        <w:jc w:val="both"/>
       </w:pPr>
       <w:r>
         <w:rPr>
@@ -542,10 +416,197 @@
           <w:lang w:val="es-MX" w:eastAsia="es-MX"/>
         </w:rPr>
         <w:drawing>
-          <wp:inline distT="0" distB="0" distL="0" distR="0" wp14:anchorId="419B53CD" wp14:editId="2C9B9250">
-            <wp:extent cx="5731510" cy="2230120"/>
+          <wp:anchor distT="0" distB="0" distL="114300" distR="114300" simplePos="0" relativeHeight="251660800" behindDoc="0" locked="0" layoutInCell="1" allowOverlap="1" wp14:anchorId="1758C17C" wp14:editId="74286935">
+            <wp:simplePos x="0" y="0"/>
+            <wp:positionH relativeFrom="margin">
+              <wp:align>center</wp:align>
+            </wp:positionH>
+            <wp:positionV relativeFrom="paragraph">
+              <wp:posOffset>483896</wp:posOffset>
+            </wp:positionV>
+            <wp:extent cx="4301338" cy="1118870"/>
+            <wp:effectExtent l="0" t="0" r="4445" b="5080"/>
+            <wp:wrapTopAndBottom/>
+            <wp:docPr id="1" name="Imagen 1"/>
+            <wp:cNvGraphicFramePr>
+              <a:graphicFrameLocks xmlns:a="http://schemas.openxmlformats.org/drawingml/2006/main" noChangeAspect="1"/>
+            </wp:cNvGraphicFramePr>
+            <a:graphic xmlns:a="http://schemas.openxmlformats.org/drawingml/2006/main">
+              <a:graphicData uri="http://schemas.openxmlformats.org/drawingml/2006/picture">
+                <pic:pic xmlns:pic="http://schemas.openxmlformats.org/drawingml/2006/picture">
+                  <pic:nvPicPr>
+                    <pic:cNvPr id="1" name=""/>
+                    <pic:cNvPicPr/>
+                  </pic:nvPicPr>
+                  <pic:blipFill rotWithShape="1">
+                    <a:blip r:embed="rId9">
+                      <a:extLst>
+                        <a:ext uri="{28A0092B-C50C-407E-A947-70E740481C1C}">
+                          <a14:useLocalDpi xmlns:a14="http://schemas.microsoft.com/office/drawing/2010/main" val="0"/>
+                        </a:ext>
+                      </a:extLst>
+                    </a:blip>
+                    <a:srcRect r="24929" b="49713"/>
+                    <a:stretch/>
+                  </pic:blipFill>
+                  <pic:spPr bwMode="auto">
+                    <a:xfrm>
+                      <a:off x="0" y="0"/>
+                      <a:ext cx="4301338" cy="1118870"/>
+                    </a:xfrm>
+                    <a:prstGeom prst="rect">
+                      <a:avLst/>
+                    </a:prstGeom>
+                    <a:ln>
+                      <a:noFill/>
+                    </a:ln>
+                    <a:extLst>
+                      <a:ext uri="{53640926-AAD7-44D8-BBD7-CCE9431645EC}">
+                        <a14:shadowObscured xmlns:a14="http://schemas.microsoft.com/office/drawing/2010/main"/>
+                      </a:ext>
+                    </a:extLst>
+                  </pic:spPr>
+                </pic:pic>
+              </a:graphicData>
+            </a:graphic>
+          </wp:anchor>
+        </w:drawing>
+      </w:r>
+      <w:r>
+        <w:t>En esta opción perteneciente a cada objetivo se desglosará el programa estratégico para alcanzar el objetivo.</w:t>
+      </w:r>
+    </w:p>
+    <w:p>
+      <w:r>
+        <w:br w:type="page"/>
+      </w:r>
+    </w:p>
+    <w:p>
+      <w:pPr>
+        <w:ind w:left="708"/>
+        <w:jc w:val="both"/>
+      </w:pPr>
+      <w:r>
+        <w:lastRenderedPageBreak/>
+        <w:t>E incluso podríamos ver más a detalle cada acción si damos clic en la opción de ver, y nos mostraría una vista más detallada de esta acción.</w:t>
+      </w:r>
+    </w:p>
+    <w:p>
+      <w:pPr>
+        <w:ind w:left="708"/>
+        <w:jc w:val="center"/>
+      </w:pPr>
+      <w:r>
+        <w:rPr>
+          <w:noProof/>
+          <w:lang w:val="es-MX" w:eastAsia="es-MX"/>
+        </w:rPr>
+        <w:drawing>
+          <wp:anchor distT="0" distB="0" distL="114300" distR="114300" simplePos="0" relativeHeight="251659776" behindDoc="0" locked="0" layoutInCell="1" allowOverlap="1" wp14:anchorId="79214ABB" wp14:editId="55B28049">
+            <wp:simplePos x="0" y="0"/>
+            <wp:positionH relativeFrom="margin">
+              <wp:align>right</wp:align>
+            </wp:positionH>
+            <wp:positionV relativeFrom="paragraph">
+              <wp:posOffset>0</wp:posOffset>
+            </wp:positionV>
+            <wp:extent cx="5731510" cy="2347595"/>
             <wp:effectExtent l="0" t="0" r="2540" b="0"/>
-            <wp:docPr id="1" name="Imagen 1"/>
+            <wp:wrapTopAndBottom/>
+            <wp:docPr id="2" name="Imagen 2"/>
+            <wp:cNvGraphicFramePr>
+              <a:graphicFrameLocks xmlns:a="http://schemas.openxmlformats.org/drawingml/2006/main" noChangeAspect="1"/>
+            </wp:cNvGraphicFramePr>
+            <a:graphic xmlns:a="http://schemas.openxmlformats.org/drawingml/2006/main">
+              <a:graphicData uri="http://schemas.openxmlformats.org/drawingml/2006/picture">
+                <pic:pic xmlns:pic="http://schemas.openxmlformats.org/drawingml/2006/picture">
+                  <pic:nvPicPr>
+                    <pic:cNvPr id="1" name=""/>
+                    <pic:cNvPicPr/>
+                  </pic:nvPicPr>
+                  <pic:blipFill rotWithShape="1">
+                    <a:blip r:embed="rId10">
+                      <a:extLst>
+                        <a:ext uri="{28A0092B-C50C-407E-A947-70E740481C1C}">
+                          <a14:useLocalDpi xmlns:a14="http://schemas.microsoft.com/office/drawing/2010/main" val="0"/>
+                        </a:ext>
+                      </a:extLst>
+                    </a:blip>
+                    <a:srcRect b="16109"/>
+                    <a:stretch/>
+                  </pic:blipFill>
+                  <pic:spPr bwMode="auto">
+                    <a:xfrm>
+                      <a:off x="0" y="0"/>
+                      <a:ext cx="5731510" cy="2347595"/>
+                    </a:xfrm>
+                    <a:prstGeom prst="rect">
+                      <a:avLst/>
+                    </a:prstGeom>
+                    <a:ln>
+                      <a:noFill/>
+                    </a:ln>
+                    <a:extLst>
+                      <a:ext uri="{53640926-AAD7-44D8-BBD7-CCE9431645EC}">
+                        <a14:shadowObscured xmlns:a14="http://schemas.microsoft.com/office/drawing/2010/main"/>
+                      </a:ext>
+                    </a:extLst>
+                  </pic:spPr>
+                </pic:pic>
+              </a:graphicData>
+            </a:graphic>
+          </wp:anchor>
+        </w:drawing>
+      </w:r>
+    </w:p>
+    <w:p>
+      <w:pPr>
+        <w:ind w:left="708"/>
+        <w:jc w:val="both"/>
+      </w:pPr>
+    </w:p>
+    <w:p>
+      <w:pPr>
+        <w:jc w:val="both"/>
+        <w:rPr>
+          <w:b/>
+          <w:bCs/>
+          <w:sz w:val="24"/>
+          <w:szCs w:val="24"/>
+        </w:rPr>
+      </w:pPr>
+      <w:r>
+        <w:rPr>
+          <w:b/>
+          <w:bCs/>
+          <w:sz w:val="24"/>
+          <w:szCs w:val="24"/>
+        </w:rPr>
+        <w:t>RECURSOS:</w:t>
+      </w:r>
+    </w:p>
+    <w:p>
+      <w:pPr>
+        <w:jc w:val="both"/>
+      </w:pPr>
+      <w:r>
+        <w:t>En esta sección podremos acceder a diferentes recursos que nos provea el administrador, para tener a la mano su uso. Estos se podrán descargar dando clic en el botón de descargar.</w:t>
+      </w:r>
+    </w:p>
+    <w:p>
+      <w:pPr>
+        <w:jc w:val="both"/>
+      </w:pPr>
+      <w:r>
+        <w:rPr>
+          <w:noProof/>
+          <w:lang w:val="es-MX" w:eastAsia="es-MX"/>
+        </w:rPr>
+        <w:drawing>
+          <wp:inline distT="0" distB="0" distL="0" distR="0" wp14:anchorId="3D60DBCD" wp14:editId="41A6F28D">
+            <wp:extent cx="5731510" cy="1986280"/>
+            <wp:effectExtent l="0" t="0" r="2540" b="0"/>
+            <wp:docPr id="3" name="Imagen 3"/>
             <wp:cNvGraphicFramePr>
               <a:graphicFrameLocks xmlns:a="http://schemas.openxmlformats.org/drawingml/2006/main" noChangeAspect="1"/>
             </wp:cNvGraphicFramePr>
@@ -565,7 +626,7 @@
                   <pic:spPr>
                     <a:xfrm>
                       <a:off x="0" y="0"/>
-                      <a:ext cx="5731510" cy="2230120"/>
+                      <a:ext cx="5731510" cy="1986280"/>
                     </a:xfrm>
                     <a:prstGeom prst="rect">
                       <a:avLst/>
@@ -580,46 +641,7 @@
     </w:p>
     <w:p>
       <w:pPr>
-        <w:ind w:left="708"/>
-      </w:pPr>
-      <w:r>
-        <w:t>Es posible</w:t>
-      </w:r>
-      <w:r>
-        <w:t xml:space="preserve"> ver más a detalle</w:t>
-      </w:r>
-      <w:r>
-        <w:t>s</w:t>
-      </w:r>
-      <w:r>
-        <w:t xml:space="preserve"> cada acción </w:t>
-      </w:r>
-      <w:r>
-        <w:t>dando</w:t>
-      </w:r>
-      <w:r>
-        <w:t xml:space="preserve"> clic en la opción de ver</w:t>
-      </w:r>
-      <w:r>
-        <w:t xml:space="preserve"> acciones</w:t>
-      </w:r>
-      <w:r>
-        <w:t>,</w:t>
-      </w:r>
-      <w:r>
-        <w:t xml:space="preserve"> nos mostrará</w:t>
-      </w:r>
-      <w:r>
-        <w:t xml:space="preserve"> una vista más detallada de esta acción.</w:t>
-      </w:r>
-    </w:p>
-    <w:p>
-      <w:pPr>
-        <w:ind w:left="708"/>
-      </w:pPr>
-    </w:p>
-    <w:p>
-      <w:pPr>
+        <w:jc w:val="both"/>
         <w:rPr>
           <w:b/>
           <w:bCs/>
@@ -634,92 +656,21 @@
           <w:sz w:val="24"/>
           <w:szCs w:val="24"/>
         </w:rPr>
-        <w:lastRenderedPageBreak/>
-        <w:t>RECURSOS:</w:t>
-      </w:r>
-    </w:p>
-    <w:p>
-      <w:r>
-        <w:t xml:space="preserve">En esta sección podremos acceder a diferentes recursos que nos provea </w:t>
-      </w:r>
-      <w:r>
-        <w:t>la Dirección de Planeación e Innovación Gubernamental</w:t>
-      </w:r>
-      <w:r>
-        <w:t>, para tener a la mano su uso. Estos se podrán descargar dando clic en el botón de descargar.</w:t>
-      </w:r>
-    </w:p>
-    <w:p>
-      <w:pPr>
-        <w:jc w:val="center"/>
-      </w:pPr>
-      <w:r>
-        <w:rPr>
-          <w:noProof/>
-          <w:lang w:val="es-MX" w:eastAsia="es-MX"/>
-        </w:rPr>
-        <w:drawing>
-          <wp:inline distT="0" distB="0" distL="0" distR="0" wp14:anchorId="0F3F672D" wp14:editId="5E7B2FF6">
-            <wp:extent cx="5731510" cy="2187575"/>
-            <wp:effectExtent l="0" t="0" r="2540" b="3175"/>
-            <wp:docPr id="2" name="Imagen 2"/>
-            <wp:cNvGraphicFramePr>
-              <a:graphicFrameLocks xmlns:a="http://schemas.openxmlformats.org/drawingml/2006/main" noChangeAspect="1"/>
-            </wp:cNvGraphicFramePr>
-            <a:graphic xmlns:a="http://schemas.openxmlformats.org/drawingml/2006/main">
-              <a:graphicData uri="http://schemas.openxmlformats.org/drawingml/2006/picture">
-                <pic:pic xmlns:pic="http://schemas.openxmlformats.org/drawingml/2006/picture">
-                  <pic:nvPicPr>
-                    <pic:cNvPr id="1" name=""/>
-                    <pic:cNvPicPr/>
-                  </pic:nvPicPr>
-                  <pic:blipFill>
-                    <a:blip r:embed="rId12"/>
-                    <a:stretch>
-                      <a:fillRect/>
-                    </a:stretch>
-                  </pic:blipFill>
-                  <pic:spPr>
-                    <a:xfrm>
-                      <a:off x="0" y="0"/>
-                      <a:ext cx="5731510" cy="2187575"/>
-                    </a:xfrm>
-                    <a:prstGeom prst="rect">
-                      <a:avLst/>
-                    </a:prstGeom>
-                  </pic:spPr>
-                </pic:pic>
-              </a:graphicData>
-            </a:graphic>
-          </wp:inline>
-        </w:drawing>
-      </w:r>
-    </w:p>
-    <w:p>
-      <w:pPr>
-        <w:rPr>
-          <w:b/>
-          <w:bCs/>
-          <w:sz w:val="24"/>
-          <w:szCs w:val="24"/>
-        </w:rPr>
-      </w:pPr>
-      <w:r>
-        <w:rPr>
-          <w:b/>
-          <w:bCs/>
-          <w:sz w:val="24"/>
-          <w:szCs w:val="24"/>
-        </w:rPr>
         <w:t>ACTIVIDADES:</w:t>
       </w:r>
     </w:p>
     <w:p>
+      <w:pPr>
+        <w:jc w:val="both"/>
+      </w:pPr>
       <w:r>
         <w:t>La sección de actividades se divide en tres opciones.</w:t>
       </w:r>
     </w:p>
     <w:p>
+      <w:pPr>
+        <w:jc w:val="both"/>
+      </w:pPr>
       <w:r>
         <w:rPr>
           <w:noProof/>
@@ -741,7 +692,7 @@
                     <pic:cNvPicPr/>
                   </pic:nvPicPr>
                   <pic:blipFill>
-                    <a:blip r:embed="rId13">
+                    <a:blip r:embed="rId12">
                       <a:extLst>
                         <a:ext uri="{28A0092B-C50C-407E-A947-70E740481C1C}">
                           <a14:useLocalDpi xmlns:a14="http://schemas.microsoft.com/office/drawing/2010/main" val="0"/>
@@ -767,18 +718,24 @@
           </wp:inline>
         </w:drawing>
       </w:r>
-      <w:r>
-        <w:t xml:space="preserve"> </w:t>
-      </w:r>
-    </w:p>
-    <w:p>
-      <w:r>
+    </w:p>
+    <w:p>
+      <w:pPr>
+        <w:jc w:val="both"/>
+      </w:pPr>
+    </w:p>
+    <w:p>
+      <w:pPr>
+        <w:jc w:val="both"/>
+      </w:pPr>
+      <w:r>
+        <w:lastRenderedPageBreak/>
         <w:t>Comenzaremos con “Nueva actividad”:</w:t>
       </w:r>
     </w:p>
     <w:p>
       <w:pPr>
-        <w:jc w:val="right"/>
+        <w:jc w:val="center"/>
       </w:pPr>
       <w:r>
         <w:rPr>
@@ -790,6 +747,74 @@
             <wp:extent cx="4572000" cy="1981200"/>
             <wp:effectExtent l="0" t="0" r="0" b="0"/>
             <wp:docPr id="1956243874" name="Imagen 1956243874"/>
+            <wp:cNvGraphicFramePr>
+              <a:graphicFrameLocks xmlns:a="http://schemas.openxmlformats.org/drawingml/2006/main" noChangeAspect="1"/>
+            </wp:cNvGraphicFramePr>
+            <a:graphic xmlns:a="http://schemas.openxmlformats.org/drawingml/2006/main">
+              <a:graphicData uri="http://schemas.openxmlformats.org/drawingml/2006/picture">
+                <pic:pic xmlns:pic="http://schemas.openxmlformats.org/drawingml/2006/picture">
+                  <pic:nvPicPr>
+                    <pic:cNvPr id="0" name=""/>
+                    <pic:cNvPicPr/>
+                  </pic:nvPicPr>
+                  <pic:blipFill>
+                    <a:blip r:embed="rId13" cstate="print">
+                      <a:extLst>
+                        <a:ext uri="{28A0092B-C50C-407E-A947-70E740481C1C}">
+                          <a14:useLocalDpi xmlns:a14="http://schemas.microsoft.com/office/drawing/2010/main" val="0"/>
+                        </a:ext>
+                      </a:extLst>
+                    </a:blip>
+                    <a:stretch>
+                      <a:fillRect/>
+                    </a:stretch>
+                  </pic:blipFill>
+                  <pic:spPr>
+                    <a:xfrm>
+                      <a:off x="0" y="0"/>
+                      <a:ext cx="4572000" cy="1981200"/>
+                    </a:xfrm>
+                    <a:prstGeom prst="rect">
+                      <a:avLst/>
+                    </a:prstGeom>
+                  </pic:spPr>
+                </pic:pic>
+              </a:graphicData>
+            </a:graphic>
+          </wp:inline>
+        </w:drawing>
+      </w:r>
+    </w:p>
+    <w:p>
+      <w:pPr>
+        <w:jc w:val="both"/>
+      </w:pPr>
+      <w:r>
+        <w:t>Comenzaremos seleccionando el programa operativo al que pertenecerá la actividad de las opciones que nos aparecen, a continuación de igual forma seleccionaremos, a que acción del programa anteriormente seleccionado pertenecerá nuestra nueva actividad.</w:t>
+      </w:r>
+    </w:p>
+    <w:p>
+      <w:pPr>
+        <w:jc w:val="both"/>
+      </w:pPr>
+      <w:r>
+        <w:t>Terminando estas dos opciones se presenta el capo actividad en el cual ira un nombre para nuestra actividad y enseguida un campo de texto para una descripción de esta misma.</w:t>
+      </w:r>
+    </w:p>
+    <w:p>
+      <w:pPr>
+        <w:jc w:val="center"/>
+      </w:pPr>
+      <w:r>
+        <w:rPr>
+          <w:noProof/>
+          <w:lang w:val="es-MX" w:eastAsia="es-MX"/>
+        </w:rPr>
+        <w:drawing>
+          <wp:inline distT="0" distB="0" distL="0" distR="0" wp14:anchorId="05F1BA45" wp14:editId="19B551A6">
+            <wp:extent cx="4572000" cy="2409825"/>
+            <wp:effectExtent l="0" t="0" r="0" b="0"/>
+            <wp:docPr id="1168056084" name="Imagen 1168056084"/>
             <wp:cNvGraphicFramePr>
               <a:graphicFrameLocks xmlns:a="http://schemas.openxmlformats.org/drawingml/2006/main" noChangeAspect="1"/>
             </wp:cNvGraphicFramePr>
@@ -815,85 +840,6 @@
                   <pic:spPr>
                     <a:xfrm>
                       <a:off x="0" y="0"/>
-                      <a:ext cx="4572000" cy="1981200"/>
-                    </a:xfrm>
-                    <a:prstGeom prst="rect">
-                      <a:avLst/>
-                    </a:prstGeom>
-                  </pic:spPr>
-                </pic:pic>
-              </a:graphicData>
-            </a:graphic>
-          </wp:inline>
-        </w:drawing>
-      </w:r>
-    </w:p>
-    <w:p>
-      <w:r>
-        <w:t>Comenzaremos seleccionando el programa operativo al que pertenecerá la actividad de las opciones que nos aparecen, a continuación de igual forma seleccionaremos, a que acción del programa anteriormente seleccionado pertenecerá nuestra nueva actividad.</w:t>
-      </w:r>
-    </w:p>
-    <w:p>
-      <w:r>
-        <w:lastRenderedPageBreak/>
-        <w:t>Terminando estas dos opciones se presenta el ca</w:t>
-      </w:r>
-      <w:r>
-        <w:t>mpo actividad en el cual escribiremos el nombre de</w:t>
-      </w:r>
-      <w:r>
-        <w:t xml:space="preserve"> nuestra actividad y enseguida un campo de texto para una descripción de esta misma.</w:t>
-      </w:r>
-    </w:p>
-    <w:p>
-      <w:r>
-        <w:t>Para continuar registrando la actividad es necesario asignarle un presupuesto, una fecha inicial, una final, durante la cual se desarrollará esta actividad, y el lugar donde se llevará a cabo escribiendo sobre los diferentes campos de entrada</w:t>
-      </w:r>
-    </w:p>
-    <w:p>
-      <w:r>
-        <w:t>Será necesario escribir la dirección de donde se está llevando nuestra actividad, bastará con escribir la colonia o sindicatura en la que se llevó a cabo y presionar enter o seleccionarla.</w:t>
-      </w:r>
-    </w:p>
-    <w:p>
-      <w:pPr>
-        <w:jc w:val="center"/>
-      </w:pPr>
-      <w:r>
-        <w:rPr>
-          <w:noProof/>
-          <w:lang w:val="es-MX" w:eastAsia="es-MX"/>
-        </w:rPr>
-        <w:drawing>
-          <wp:inline distT="0" distB="0" distL="0" distR="0" wp14:anchorId="05F1BA45" wp14:editId="19B551A6">
-            <wp:extent cx="4572000" cy="2409825"/>
-            <wp:effectExtent l="0" t="0" r="0" b="0"/>
-            <wp:docPr id="1168056084" name="Imagen 1168056084"/>
-            <wp:cNvGraphicFramePr>
-              <a:graphicFrameLocks xmlns:a="http://schemas.openxmlformats.org/drawingml/2006/main" noChangeAspect="1"/>
-            </wp:cNvGraphicFramePr>
-            <a:graphic xmlns:a="http://schemas.openxmlformats.org/drawingml/2006/main">
-              <a:graphicData uri="http://schemas.openxmlformats.org/drawingml/2006/picture">
-                <pic:pic xmlns:pic="http://schemas.openxmlformats.org/drawingml/2006/picture">
-                  <pic:nvPicPr>
-                    <pic:cNvPr id="0" name=""/>
-                    <pic:cNvPicPr/>
-                  </pic:nvPicPr>
-                  <pic:blipFill>
-                    <a:blip r:embed="rId15" cstate="print">
-                      <a:extLst>
-                        <a:ext uri="{28A0092B-C50C-407E-A947-70E740481C1C}">
-                          <a14:useLocalDpi xmlns:a14="http://schemas.microsoft.com/office/drawing/2010/main" val="0"/>
-                        </a:ext>
-                      </a:extLst>
-                    </a:blip>
-                    <a:stretch>
-                      <a:fillRect/>
-                    </a:stretch>
-                  </pic:blipFill>
-                  <pic:spPr>
-                    <a:xfrm>
-                      <a:off x="0" y="0"/>
                       <a:ext cx="4572000" cy="2409825"/>
                     </a:xfrm>
                     <a:prstGeom prst="rect">
@@ -908,22 +854,25 @@
       </w:r>
     </w:p>
     <w:p>
+      <w:pPr>
+        <w:jc w:val="both"/>
+      </w:pPr>
       <w:r>
         <w:rPr>
           <w:noProof/>
           <w:lang w:val="es-MX" w:eastAsia="es-MX"/>
         </w:rPr>
         <w:drawing>
-          <wp:anchor distT="0" distB="0" distL="114300" distR="114300" simplePos="0" relativeHeight="251657728" behindDoc="0" locked="0" layoutInCell="1" allowOverlap="1" wp14:anchorId="6F000EBA" wp14:editId="5800601D">
+          <wp:anchor distT="0" distB="0" distL="114300" distR="114300" simplePos="0" relativeHeight="251657728" behindDoc="0" locked="0" layoutInCell="1" allowOverlap="1" wp14:anchorId="6F000EBA" wp14:editId="5C5CEF39">
             <wp:simplePos x="0" y="0"/>
-            <wp:positionH relativeFrom="column">
+            <wp:positionH relativeFrom="margin">
               <wp:align>left</wp:align>
             </wp:positionH>
             <wp:positionV relativeFrom="paragraph">
-              <wp:posOffset>0</wp:posOffset>
+              <wp:posOffset>544322</wp:posOffset>
             </wp:positionV>
             <wp:extent cx="1903268" cy="666750"/>
-            <wp:effectExtent l="0" t="0" r="0" b="0"/>
+            <wp:effectExtent l="0" t="0" r="1905" b="0"/>
             <wp:wrapSquare wrapText="bothSides"/>
             <wp:docPr id="1336825812" name="Imagen 1336825812"/>
             <wp:cNvGraphicFramePr>
@@ -937,7 +886,7 @@
                     <pic:cNvPicPr/>
                   </pic:nvPicPr>
                   <pic:blipFill>
-                    <a:blip r:embed="rId16" cstate="print">
+                    <a:blip r:embed="rId15" cstate="print">
                       <a:extLst>
                         <a:ext uri="{28A0092B-C50C-407E-A947-70E740481C1C}">
                           <a14:useLocalDpi xmlns:a14="http://schemas.microsoft.com/office/drawing/2010/main" val="0"/>
@@ -970,20 +919,27 @@
         </w:drawing>
       </w:r>
       <w:r>
-        <w:t xml:space="preserve"> </w:t>
-      </w:r>
-    </w:p>
-    <w:p>
+        <w:t>Para continuar registrando la actividad es necesario asignarle un presupuesto, una fecha inicial, una final, durante la cual se desarrollará esta actividad, y el lugar donde se llevará a cabo escribiendo sobre los diferentes campos de entrada</w:t>
+      </w:r>
+    </w:p>
+    <w:p>
+      <w:pPr>
+        <w:jc w:val="both"/>
+      </w:pPr>
       <w:r>
         <w:t>Casi listo, se da clic en registrar para seguir con los últimos datos de la actividad.</w:t>
       </w:r>
     </w:p>
     <w:p>
+      <w:pPr>
+        <w:jc w:val="center"/>
+      </w:pPr>
       <w:r>
         <w:rPr>
           <w:noProof/>
           <w:lang w:val="es-MX" w:eastAsia="es-MX"/>
         </w:rPr>
+        <w:lastRenderedPageBreak/>
         <w:drawing>
           <wp:inline distT="0" distB="0" distL="0" distR="0" wp14:anchorId="4F50A5AD" wp14:editId="41E8E324">
             <wp:extent cx="4572000" cy="1685925"/>
@@ -1000,7 +956,7 @@
                     <pic:cNvPicPr/>
                   </pic:nvPicPr>
                   <pic:blipFill>
-                    <a:blip r:embed="rId17">
+                    <a:blip r:embed="rId16">
                       <a:extLst>
                         <a:ext uri="{28A0092B-C50C-407E-A947-70E740481C1C}">
                           <a14:useLocalDpi xmlns:a14="http://schemas.microsoft.com/office/drawing/2010/main" val="0"/>
@@ -1028,41 +984,27 @@
       </w:r>
     </w:p>
     <w:p>
-      <w:r>
-        <w:t xml:space="preserve"> Veremos en la parte superior un aviso que la actividad ha sido registrada con éxito, y solicitara el ingreso del presupuesto que se necesitó. En una tabla con los diferentes conceptos de gasto, del lado derecho se encuentra una casilla la seleccionaremos si este concepto se incluirá en el presupuesto, y si no encontramos el concepto que se necesita en la parte inferior del lado derecho tenemos un campo de entrada para ingresar lo que desees buscar de esa tabla.</w:t>
-      </w:r>
-    </w:p>
-    <w:p>
-      <w:r>
-        <w:t>Por último, solicitara el número de persona que se vieron involucradas en esta acción y cuantas obtuvieron un beneficioso, más aparte un documento de evidencias (únicamente acepta archivos PDF).</w:t>
-      </w:r>
-    </w:p>
-    <w:p>
-      <w:r>
-        <w:t xml:space="preserve"> </w:t>
-      </w:r>
-    </w:p>
-    <w:p/>
-    <w:p>
+      <w:pPr>
+        <w:jc w:val="both"/>
+      </w:pPr>
       <w:r>
         <w:rPr>
           <w:noProof/>
           <w:lang w:val="es-MX" w:eastAsia="es-MX"/>
         </w:rPr>
-        <w:lastRenderedPageBreak/>
         <w:drawing>
-          <wp:anchor distT="0" distB="0" distL="114300" distR="114300" simplePos="0" relativeHeight="251659776" behindDoc="0" locked="0" layoutInCell="1" allowOverlap="1" wp14:anchorId="4CD21CA7" wp14:editId="5863944E">
+          <wp:anchor distT="0" distB="0" distL="114300" distR="114300" simplePos="0" relativeHeight="251658752" behindDoc="0" locked="0" layoutInCell="1" allowOverlap="1" wp14:anchorId="2735815E" wp14:editId="4D70F3A5">
             <wp:simplePos x="0" y="0"/>
-            <wp:positionH relativeFrom="margin">
-              <wp:posOffset>2426335</wp:posOffset>
+            <wp:positionH relativeFrom="column">
+              <wp:posOffset>2750846</wp:posOffset>
             </wp:positionH>
-            <wp:positionV relativeFrom="margin">
-              <wp:posOffset>9525</wp:posOffset>
+            <wp:positionV relativeFrom="paragraph">
+              <wp:posOffset>524281</wp:posOffset>
             </wp:positionV>
-            <wp:extent cx="3457575" cy="1882398"/>
-            <wp:effectExtent l="0" t="0" r="0" b="3810"/>
+            <wp:extent cx="3544186" cy="1912384"/>
+            <wp:effectExtent l="0" t="0" r="0" b="0"/>
             <wp:wrapSquare wrapText="bothSides"/>
-            <wp:docPr id="3" name="Imagen 3"/>
+            <wp:docPr id="2134567365" name="Imagen 2134567365"/>
             <wp:cNvGraphicFramePr>
               <a:graphicFrameLocks xmlns:a="http://schemas.openxmlformats.org/drawingml/2006/main" noChangeAspect="1"/>
             </wp:cNvGraphicFramePr>
@@ -1070,11 +1012,11 @@
               <a:graphicData uri="http://schemas.openxmlformats.org/drawingml/2006/picture">
                 <pic:pic xmlns:pic="http://schemas.openxmlformats.org/drawingml/2006/picture">
                   <pic:nvPicPr>
-                    <pic:cNvPr id="1" name=""/>
+                    <pic:cNvPr id="0" name=""/>
                     <pic:cNvPicPr/>
                   </pic:nvPicPr>
                   <pic:blipFill>
-                    <a:blip r:embed="rId18" cstate="print">
+                    <a:blip r:embed="rId17" cstate="print">
                       <a:extLst>
                         <a:ext uri="{28A0092B-C50C-407E-A947-70E740481C1C}">
                           <a14:useLocalDpi xmlns:a14="http://schemas.microsoft.com/office/drawing/2010/main" val="0"/>
@@ -1088,7 +1030,7 @@
                   <pic:spPr>
                     <a:xfrm>
                       <a:off x="0" y="0"/>
-                      <a:ext cx="3457575" cy="1882398"/>
+                      <a:ext cx="3544186" cy="1912384"/>
                     </a:xfrm>
                     <a:prstGeom prst="rect">
                       <a:avLst/>
@@ -1097,25 +1039,56 @@
                 </pic:pic>
               </a:graphicData>
             </a:graphic>
+            <wp14:sizeRelH relativeFrom="page">
+              <wp14:pctWidth>0</wp14:pctWidth>
+            </wp14:sizeRelH>
+            <wp14:sizeRelV relativeFrom="page">
+              <wp14:pctHeight>0</wp14:pctHeight>
+            </wp14:sizeRelV>
           </wp:anchor>
         </w:drawing>
       </w:r>
-    </w:p>
-    <w:p>
+      <w:r>
+        <w:t>Veremos en la parte superior un aviso que la actividad ha sido registrada con éxito, y solicitara el ingreso del presupuesto que se necesitó. En una tabla con los diferentes conceptos de gasto, del lado derecho se encuentra una casilla la seleccionaremos si este concepto se incluirá en el presupuesto, y si no encontramos el concepto que se necesita en la parte inferior del lado derecho tenemos un campo de entrada para ingresar lo que desees buscar de esa tabla.</w:t>
+      </w:r>
+    </w:p>
+    <w:p>
+      <w:pPr>
+        <w:jc w:val="both"/>
+      </w:pPr>
       <w:r>
         <w:t>Por último, solicitara el número de persona que se vieron involucradas en esta acción y cuantas obtuvieron un beneficioso, más aparte un documento de evidencias (únicamente acepta archivos PDF).</w:t>
       </w:r>
     </w:p>
     <w:p>
+      <w:pPr>
+        <w:jc w:val="both"/>
+      </w:pPr>
+      <w:r>
+        <w:t>Por último, solicitara el número de persona que se vieron involucradas en esta acción y cuantas obtuvieron un beneficioso, más aparte un documento de evidencias (únicamente acepta archivos PDF).</w:t>
+      </w:r>
+    </w:p>
+    <w:p>
+      <w:pPr>
+        <w:jc w:val="both"/>
+      </w:pPr>
       <w:r>
         <w:rPr>
           <w:noProof/>
           <w:lang w:val="es-MX" w:eastAsia="es-MX"/>
         </w:rPr>
         <w:drawing>
-          <wp:inline distT="0" distB="0" distL="0" distR="0" wp14:anchorId="54A65209" wp14:editId="169ADD44">
-            <wp:extent cx="1903268" cy="666750"/>
-            <wp:effectExtent l="0" t="0" r="0" b="0"/>
+          <wp:anchor distT="0" distB="0" distL="114300" distR="114300" simplePos="0" relativeHeight="251661824" behindDoc="0" locked="0" layoutInCell="1" allowOverlap="1" wp14:anchorId="54A65209" wp14:editId="5E4036A1">
+            <wp:simplePos x="0" y="0"/>
+            <wp:positionH relativeFrom="margin">
+              <wp:posOffset>-635</wp:posOffset>
+            </wp:positionH>
+            <wp:positionV relativeFrom="paragraph">
+              <wp:posOffset>10617</wp:posOffset>
+            </wp:positionV>
+            <wp:extent cx="1903095" cy="666750"/>
+            <wp:effectExtent l="0" t="0" r="1905" b="0"/>
+            <wp:wrapSquare wrapText="bothSides"/>
             <wp:docPr id="962415746" name="Imagen 962415746"/>
             <wp:cNvGraphicFramePr>
               <a:graphicFrameLocks xmlns:a="http://schemas.openxmlformats.org/drawingml/2006/main" noChangeAspect="1"/>
@@ -1128,7 +1101,7 @@
                     <pic:cNvPicPr/>
                   </pic:nvPicPr>
                   <pic:blipFill>
-                    <a:blip r:embed="rId16" cstate="print">
+                    <a:blip r:embed="rId15" cstate="print">
                       <a:extLst>
                         <a:ext uri="{28A0092B-C50C-407E-A947-70E740481C1C}">
                           <a14:useLocalDpi xmlns:a14="http://schemas.microsoft.com/office/drawing/2010/main" val="0"/>
@@ -1142,7 +1115,7 @@
                   <pic:spPr>
                     <a:xfrm>
                       <a:off x="0" y="0"/>
-                      <a:ext cx="1903268" cy="666750"/>
+                      <a:ext cx="1903095" cy="666750"/>
                     </a:xfrm>
                     <a:prstGeom prst="rect">
                       <a:avLst/>
@@ -1151,22 +1124,35 @@
                 </pic:pic>
               </a:graphicData>
             </a:graphic>
-          </wp:inline>
+          </wp:anchor>
         </w:drawing>
       </w:r>
-      <w:r>
-        <w:t xml:space="preserve"> </w:t>
-      </w:r>
-      <w:r>
-        <w:t>¡Listo!, se da clic en registrar y hemos terminado.</w:t>
-      </w:r>
-    </w:p>
-    <w:p>
+    </w:p>
+    <w:p>
+      <w:pPr>
+        <w:jc w:val="both"/>
+      </w:pPr>
+      <w:r>
+        <w:t>y... ¡Listo!, se da clic en registrar y hemos terminado.</w:t>
+      </w:r>
+    </w:p>
+    <w:p>
+      <w:pPr>
+        <w:jc w:val="both"/>
+      </w:pPr>
+    </w:p>
+    <w:p>
+      <w:pPr>
+        <w:jc w:val="both"/>
+      </w:pPr>
       <w:r>
         <w:t>Por último, entraremos en la opción de ver actividades de la sección actividades, y veremos que ahí se muestra la actividad que hemos creado.</w:t>
       </w:r>
     </w:p>
     <w:p>
+      <w:pPr>
+        <w:jc w:val="center"/>
+      </w:pPr>
       <w:r>
         <w:rPr>
           <w:noProof/>
@@ -1188,7 +1174,7 @@
                     <pic:cNvPicPr/>
                   </pic:nvPicPr>
                   <pic:blipFill>
-                    <a:blip r:embed="rId19" cstate="print">
+                    <a:blip r:embed="rId18" cstate="print">
                       <a:extLst>
                         <a:ext uri="{28A0092B-C50C-407E-A947-70E740481C1C}">
                           <a14:useLocalDpi xmlns:a14="http://schemas.microsoft.com/office/drawing/2010/main" val="0"/>
@@ -1216,8 +1202,8 @@
       </w:r>
     </w:p>
     <w:sectPr>
-      <w:headerReference w:type="default" r:id="rId20"/>
-      <w:footerReference w:type="default" r:id="rId21"/>
+      <w:headerReference w:type="default" r:id="rId19"/>
+      <w:footerReference w:type="default" r:id="rId20"/>
       <w:pgSz w:w="11906" w:h="16838"/>
       <w:pgMar w:top="1440" w:right="1440" w:bottom="1440" w:left="1440" w:header="720" w:footer="720" w:gutter="0"/>
       <w:cols w:space="720"/>
@@ -1311,7 +1297,7 @@
             <w:rPr>
               <w:noProof/>
             </w:rPr>
-            <w:t>6</w:t>
+            <w:t>1</w:t>
           </w:r>
           <w:r>
             <w:fldChar w:fldCharType="end"/>
@@ -1891,18 +1877,6 @@
       <w:spacing w:after="0" w:line="240" w:lineRule="auto"/>
     </w:pPr>
   </w:style>
-  <w:style w:type="character" w:styleId="Hipervnculo">
-    <w:name w:val="Hyperlink"/>
-    <w:basedOn w:val="Fuentedeprrafopredeter"/>
-    <w:uiPriority w:val="99"/>
-    <w:semiHidden/>
-    <w:unhideWhenUsed/>
-    <w:rsid w:val="00540891"/>
-    <w:rPr>
-      <w:color w:val="0000FF"/>
-      <w:u w:val="single"/>
-    </w:rPr>
-  </w:style>
 </w:styles>
 </file>
 

</xml_diff>